<commit_message>
update rmd and read me file
</commit_message>
<xml_diff>
--- a/R_markdown.docx
+++ b/R_markdown.docx
@@ -23,7 +23,7 @@
         <w:pStyle w:val="Date"/>
       </w:pPr>
       <w:r>
-        <w:t xml:space="preserve">2024-09-20</w:t>
+        <w:t xml:space="preserve">2024-09-25</w:t>
       </w:r>
     </w:p>
     <w:bookmarkStart w:id="23" w:name="tidyr-data-setup"/>
@@ -3725,7 +3725,7 @@
       </w:r>
     </w:p>
     <w:bookmarkEnd w:id="45"/>
-    <w:bookmarkStart w:id="46" w:name="statistics"/>
+    <w:bookmarkStart w:id="49" w:name="statistics"/>
     <w:p>
       <w:pPr>
         <w:pStyle w:val="Heading2"/>
@@ -3841,10 +3841,1601 @@
         <w:rPr>
           <w:rStyle w:val="VerbatimChar"/>
         </w:rPr>
-        <w:t xml:space="preserve">## X-squared = 44.749, df = NA, p-value = 0.01849</w:t>
+        <w:t xml:space="preserve">## X-squared = 44.749, df = NA, p-value = 0.01349</w:t>
       </w:r>
     </w:p>
-    <w:bookmarkEnd w:id="46"/>
+    <w:p>
+      <w:pPr>
+        <w:pStyle w:val="FirstParagraph"/>
+      </w:pPr>
+      <w:r>
+        <w:t xml:space="preserve">A visual inspection of the distribution suggests that age may be associated with the test result, as there appears to be a positive correlation between age distribution and test outcomes.</w:t>
+      </w:r>
+      <w:r>
+        <w:t xml:space="preserve"> </w:t>
+      </w:r>
+      <w:r>
+        <w:t xml:space="preserve">However, the dataset is skewed toward younger individuals, so the correlation may be due to the age structure.</w:t>
+      </w:r>
+      <w:r>
+        <w:t xml:space="preserve"> </w:t>
+      </w:r>
+      <w:r>
+        <w:t xml:space="preserve">To determine whether this association holds statistically, we performed an ANOVA test.</w:t>
+      </w:r>
+      <w:r>
+        <w:t xml:space="preserve"> </w:t>
+      </w:r>
+      <w:r>
+        <w:t xml:space="preserve">The results showed a significant p-value, indicating that we cannot rule out the possibility of an association between age and test result.</w:t>
+      </w:r>
+    </w:p>
+    <w:p>
+      <w:pPr>
+        <w:pStyle w:val="SourceCode"/>
+      </w:pPr>
+      <w:r>
+        <w:rPr>
+          <w:rStyle w:val="NormalTok"/>
+        </w:rPr>
+        <w:t xml:space="preserve">complete_data</w:t>
+      </w:r>
+      <w:r>
+        <w:rPr>
+          <w:rStyle w:val="SpecialCharTok"/>
+        </w:rPr>
+        <w:t xml:space="preserve">$</w:t>
+      </w:r>
+      <w:r>
+        <w:rPr>
+          <w:rStyle w:val="NormalTok"/>
+        </w:rPr>
+        <w:t xml:space="preserve">age_cat </w:t>
+      </w:r>
+      <w:r>
+        <w:rPr>
+          <w:rStyle w:val="OtherTok"/>
+        </w:rPr>
+        <w:t xml:space="preserve">&lt;-</w:t>
+      </w:r>
+      <w:r>
+        <w:rPr>
+          <w:rStyle w:val="NormalTok"/>
+        </w:rPr>
+        <w:t xml:space="preserve"> </w:t>
+      </w:r>
+      <w:r>
+        <w:rPr>
+          <w:rStyle w:val="FunctionTok"/>
+        </w:rPr>
+        <w:t xml:space="preserve">cut</w:t>
+      </w:r>
+      <w:r>
+        <w:rPr>
+          <w:rStyle w:val="NormalTok"/>
+        </w:rPr>
+        <w:t xml:space="preserve">(complete_data</w:t>
+      </w:r>
+      <w:r>
+        <w:rPr>
+          <w:rStyle w:val="SpecialCharTok"/>
+        </w:rPr>
+        <w:t xml:space="preserve">$</w:t>
+      </w:r>
+      <w:r>
+        <w:rPr>
+          <w:rStyle w:val="NormalTok"/>
+        </w:rPr>
+        <w:t xml:space="preserve">age, </w:t>
+      </w:r>
+      <w:r>
+        <w:br/>
+      </w:r>
+      <w:r>
+        <w:rPr>
+          <w:rStyle w:val="NormalTok"/>
+        </w:rPr>
+        <w:t xml:space="preserve">                             </w:t>
+      </w:r>
+      <w:r>
+        <w:rPr>
+          <w:rStyle w:val="AttributeTok"/>
+        </w:rPr>
+        <w:t xml:space="preserve">breaks =</w:t>
+      </w:r>
+      <w:r>
+        <w:rPr>
+          <w:rStyle w:val="NormalTok"/>
+        </w:rPr>
+        <w:t xml:space="preserve"> </w:t>
+      </w:r>
+      <w:r>
+        <w:rPr>
+          <w:rStyle w:val="FunctionTok"/>
+        </w:rPr>
+        <w:t xml:space="preserve">c</w:t>
+      </w:r>
+      <w:r>
+        <w:rPr>
+          <w:rStyle w:val="NormalTok"/>
+        </w:rPr>
+        <w:t xml:space="preserve">(</w:t>
+      </w:r>
+      <w:r>
+        <w:rPr>
+          <w:rStyle w:val="DecValTok"/>
+        </w:rPr>
+        <w:t xml:space="preserve">0</w:t>
+      </w:r>
+      <w:r>
+        <w:rPr>
+          <w:rStyle w:val="NormalTok"/>
+        </w:rPr>
+        <w:t xml:space="preserve">, </w:t>
+      </w:r>
+      <w:r>
+        <w:rPr>
+          <w:rStyle w:val="DecValTok"/>
+        </w:rPr>
+        <w:t xml:space="preserve">9</w:t>
+      </w:r>
+      <w:r>
+        <w:rPr>
+          <w:rStyle w:val="NormalTok"/>
+        </w:rPr>
+        <w:t xml:space="preserve">, </w:t>
+      </w:r>
+      <w:r>
+        <w:rPr>
+          <w:rStyle w:val="DecValTok"/>
+        </w:rPr>
+        <w:t xml:space="preserve">19</w:t>
+      </w:r>
+      <w:r>
+        <w:rPr>
+          <w:rStyle w:val="NormalTok"/>
+        </w:rPr>
+        <w:t xml:space="preserve">, </w:t>
+      </w:r>
+      <w:r>
+        <w:rPr>
+          <w:rStyle w:val="DecValTok"/>
+        </w:rPr>
+        <w:t xml:space="preserve">29</w:t>
+      </w:r>
+      <w:r>
+        <w:rPr>
+          <w:rStyle w:val="NormalTok"/>
+        </w:rPr>
+        <w:t xml:space="preserve">, </w:t>
+      </w:r>
+      <w:r>
+        <w:rPr>
+          <w:rStyle w:val="DecValTok"/>
+        </w:rPr>
+        <w:t xml:space="preserve">39</w:t>
+      </w:r>
+      <w:r>
+        <w:rPr>
+          <w:rStyle w:val="NormalTok"/>
+        </w:rPr>
+        <w:t xml:space="preserve">, </w:t>
+      </w:r>
+      <w:r>
+        <w:rPr>
+          <w:rStyle w:val="DecValTok"/>
+        </w:rPr>
+        <w:t xml:space="preserve">49</w:t>
+      </w:r>
+      <w:r>
+        <w:rPr>
+          <w:rStyle w:val="NormalTok"/>
+        </w:rPr>
+        <w:t xml:space="preserve">, </w:t>
+      </w:r>
+      <w:r>
+        <w:rPr>
+          <w:rStyle w:val="DecValTok"/>
+        </w:rPr>
+        <w:t xml:space="preserve">59</w:t>
+      </w:r>
+      <w:r>
+        <w:rPr>
+          <w:rStyle w:val="NormalTok"/>
+        </w:rPr>
+        <w:t xml:space="preserve">, </w:t>
+      </w:r>
+      <w:r>
+        <w:rPr>
+          <w:rStyle w:val="DecValTok"/>
+        </w:rPr>
+        <w:t xml:space="preserve">69</w:t>
+      </w:r>
+      <w:r>
+        <w:rPr>
+          <w:rStyle w:val="NormalTok"/>
+        </w:rPr>
+        <w:t xml:space="preserve">, </w:t>
+      </w:r>
+      <w:r>
+        <w:rPr>
+          <w:rStyle w:val="DecValTok"/>
+        </w:rPr>
+        <w:t xml:space="preserve">79</w:t>
+      </w:r>
+      <w:r>
+        <w:rPr>
+          <w:rStyle w:val="NormalTok"/>
+        </w:rPr>
+        <w:t xml:space="preserve">, </w:t>
+      </w:r>
+      <w:r>
+        <w:rPr>
+          <w:rStyle w:val="DecValTok"/>
+        </w:rPr>
+        <w:t xml:space="preserve">89</w:t>
+      </w:r>
+      <w:r>
+        <w:rPr>
+          <w:rStyle w:val="NormalTok"/>
+        </w:rPr>
+        <w:t xml:space="preserve">, </w:t>
+      </w:r>
+      <w:r>
+        <w:rPr>
+          <w:rStyle w:val="DecValTok"/>
+        </w:rPr>
+        <w:t xml:space="preserve">99</w:t>
+      </w:r>
+      <w:r>
+        <w:rPr>
+          <w:rStyle w:val="NormalTok"/>
+        </w:rPr>
+        <w:t xml:space="preserve">, </w:t>
+      </w:r>
+      <w:r>
+        <w:rPr>
+          <w:rStyle w:val="ConstantTok"/>
+        </w:rPr>
+        <w:t xml:space="preserve">Inf</w:t>
+      </w:r>
+      <w:r>
+        <w:rPr>
+          <w:rStyle w:val="NormalTok"/>
+        </w:rPr>
+        <w:t xml:space="preserve">),</w:t>
+      </w:r>
+      <w:r>
+        <w:br/>
+      </w:r>
+      <w:r>
+        <w:rPr>
+          <w:rStyle w:val="NormalTok"/>
+        </w:rPr>
+        <w:t xml:space="preserve">                             </w:t>
+      </w:r>
+      <w:r>
+        <w:rPr>
+          <w:rStyle w:val="AttributeTok"/>
+        </w:rPr>
+        <w:t xml:space="preserve">labels =</w:t>
+      </w:r>
+      <w:r>
+        <w:rPr>
+          <w:rStyle w:val="NormalTok"/>
+        </w:rPr>
+        <w:t xml:space="preserve"> </w:t>
+      </w:r>
+      <w:r>
+        <w:rPr>
+          <w:rStyle w:val="FunctionTok"/>
+        </w:rPr>
+        <w:t xml:space="preserve">c</w:t>
+      </w:r>
+      <w:r>
+        <w:rPr>
+          <w:rStyle w:val="NormalTok"/>
+        </w:rPr>
+        <w:t xml:space="preserve">(</w:t>
+      </w:r>
+      <w:r>
+        <w:rPr>
+          <w:rStyle w:val="StringTok"/>
+        </w:rPr>
+        <w:t xml:space="preserve">"0-9"</w:t>
+      </w:r>
+      <w:r>
+        <w:rPr>
+          <w:rStyle w:val="NormalTok"/>
+        </w:rPr>
+        <w:t xml:space="preserve">, </w:t>
+      </w:r>
+      <w:r>
+        <w:rPr>
+          <w:rStyle w:val="StringTok"/>
+        </w:rPr>
+        <w:t xml:space="preserve">"10-19"</w:t>
+      </w:r>
+      <w:r>
+        <w:rPr>
+          <w:rStyle w:val="NormalTok"/>
+        </w:rPr>
+        <w:t xml:space="preserve">, </w:t>
+      </w:r>
+      <w:r>
+        <w:rPr>
+          <w:rStyle w:val="StringTok"/>
+        </w:rPr>
+        <w:t xml:space="preserve">"20-29"</w:t>
+      </w:r>
+      <w:r>
+        <w:rPr>
+          <w:rStyle w:val="NormalTok"/>
+        </w:rPr>
+        <w:t xml:space="preserve">, </w:t>
+      </w:r>
+      <w:r>
+        <w:rPr>
+          <w:rStyle w:val="StringTok"/>
+        </w:rPr>
+        <w:t xml:space="preserve">"30-39"</w:t>
+      </w:r>
+      <w:r>
+        <w:rPr>
+          <w:rStyle w:val="NormalTok"/>
+        </w:rPr>
+        <w:t xml:space="preserve">, </w:t>
+      </w:r>
+      <w:r>
+        <w:br/>
+      </w:r>
+      <w:r>
+        <w:rPr>
+          <w:rStyle w:val="NormalTok"/>
+        </w:rPr>
+        <w:t xml:space="preserve">                                        </w:t>
+      </w:r>
+      <w:r>
+        <w:rPr>
+          <w:rStyle w:val="StringTok"/>
+        </w:rPr>
+        <w:t xml:space="preserve">"40-49"</w:t>
+      </w:r>
+      <w:r>
+        <w:rPr>
+          <w:rStyle w:val="NormalTok"/>
+        </w:rPr>
+        <w:t xml:space="preserve">, </w:t>
+      </w:r>
+      <w:r>
+        <w:rPr>
+          <w:rStyle w:val="StringTok"/>
+        </w:rPr>
+        <w:t xml:space="preserve">"50-59"</w:t>
+      </w:r>
+      <w:r>
+        <w:rPr>
+          <w:rStyle w:val="NormalTok"/>
+        </w:rPr>
+        <w:t xml:space="preserve">, </w:t>
+      </w:r>
+      <w:r>
+        <w:rPr>
+          <w:rStyle w:val="StringTok"/>
+        </w:rPr>
+        <w:t xml:space="preserve">"60-69"</w:t>
+      </w:r>
+      <w:r>
+        <w:rPr>
+          <w:rStyle w:val="NormalTok"/>
+        </w:rPr>
+        <w:t xml:space="preserve">, </w:t>
+      </w:r>
+      <w:r>
+        <w:rPr>
+          <w:rStyle w:val="StringTok"/>
+        </w:rPr>
+        <w:t xml:space="preserve">"70-79"</w:t>
+      </w:r>
+      <w:r>
+        <w:rPr>
+          <w:rStyle w:val="NormalTok"/>
+        </w:rPr>
+        <w:t xml:space="preserve">, </w:t>
+      </w:r>
+      <w:r>
+        <w:br/>
+      </w:r>
+      <w:r>
+        <w:rPr>
+          <w:rStyle w:val="NormalTok"/>
+        </w:rPr>
+        <w:t xml:space="preserve">                                        </w:t>
+      </w:r>
+      <w:r>
+        <w:rPr>
+          <w:rStyle w:val="StringTok"/>
+        </w:rPr>
+        <w:t xml:space="preserve">"80-89"</w:t>
+      </w:r>
+      <w:r>
+        <w:rPr>
+          <w:rStyle w:val="NormalTok"/>
+        </w:rPr>
+        <w:t xml:space="preserve">, </w:t>
+      </w:r>
+      <w:r>
+        <w:rPr>
+          <w:rStyle w:val="StringTok"/>
+        </w:rPr>
+        <w:t xml:space="preserve">"90-99"</w:t>
+      </w:r>
+      <w:r>
+        <w:rPr>
+          <w:rStyle w:val="NormalTok"/>
+        </w:rPr>
+        <w:t xml:space="preserve">, </w:t>
+      </w:r>
+      <w:r>
+        <w:rPr>
+          <w:rStyle w:val="StringTok"/>
+        </w:rPr>
+        <w:t xml:space="preserve">"100+"</w:t>
+      </w:r>
+      <w:r>
+        <w:rPr>
+          <w:rStyle w:val="NormalTok"/>
+        </w:rPr>
+        <w:t xml:space="preserve">))</w:t>
+      </w:r>
+      <w:r>
+        <w:br/>
+      </w:r>
+      <w:r>
+        <w:rPr>
+          <w:rStyle w:val="FunctionTok"/>
+        </w:rPr>
+        <w:t xml:space="preserve">by</w:t>
+      </w:r>
+      <w:r>
+        <w:rPr>
+          <w:rStyle w:val="NormalTok"/>
+        </w:rPr>
+        <w:t xml:space="preserve">(complete_data</w:t>
+      </w:r>
+      <w:r>
+        <w:rPr>
+          <w:rStyle w:val="SpecialCharTok"/>
+        </w:rPr>
+        <w:t xml:space="preserve">$</w:t>
+      </w:r>
+      <w:r>
+        <w:rPr>
+          <w:rStyle w:val="NormalTok"/>
+        </w:rPr>
+        <w:t xml:space="preserve">age_cat, complete_data</w:t>
+      </w:r>
+      <w:r>
+        <w:rPr>
+          <w:rStyle w:val="SpecialCharTok"/>
+        </w:rPr>
+        <w:t xml:space="preserve">$</w:t>
+      </w:r>
+      <w:r>
+        <w:rPr>
+          <w:rStyle w:val="NormalTok"/>
+        </w:rPr>
+        <w:t xml:space="preserve">result, summary)</w:t>
+      </w:r>
+    </w:p>
+    <w:p>
+      <w:pPr>
+        <w:pStyle w:val="SourceCode"/>
+      </w:pPr>
+      <w:r>
+        <w:rPr>
+          <w:rStyle w:val="VerbatimChar"/>
+        </w:rPr>
+        <w:t xml:space="preserve">## complete_data$result: invalid</w:t>
+      </w:r>
+      <w:r>
+        <w:br/>
+      </w:r>
+      <w:r>
+        <w:rPr>
+          <w:rStyle w:val="VerbatimChar"/>
+        </w:rPr>
+        <w:t xml:space="preserve">##   0-9 10-19 20-29 30-39 40-49 50-59 60-69 70-79 80-89 90-99  100+  NA's </w:t>
+      </w:r>
+      <w:r>
+        <w:br/>
+      </w:r>
+      <w:r>
+        <w:rPr>
+          <w:rStyle w:val="VerbatimChar"/>
+        </w:rPr>
+        <w:t xml:space="preserve">##   143    60    49    29     8     1     4     2     0     2     0     3 </w:t>
+      </w:r>
+      <w:r>
+        <w:br/>
+      </w:r>
+      <w:r>
+        <w:rPr>
+          <w:rStyle w:val="VerbatimChar"/>
+        </w:rPr>
+        <w:t xml:space="preserve">## ------------------------------------------------------------ </w:t>
+      </w:r>
+      <w:r>
+        <w:br/>
+      </w:r>
+      <w:r>
+        <w:rPr>
+          <w:rStyle w:val="VerbatimChar"/>
+        </w:rPr>
+        <w:t xml:space="preserve">## complete_data$result: negative</w:t>
+      </w:r>
+      <w:r>
+        <w:br/>
+      </w:r>
+      <w:r>
+        <w:rPr>
+          <w:rStyle w:val="VerbatimChar"/>
+        </w:rPr>
+        <w:t xml:space="preserve">##   0-9 10-19 20-29 30-39 40-49 50-59 60-69 70-79 80-89 90-99  100+  NA's </w:t>
+      </w:r>
+      <w:r>
+        <w:br/>
+      </w:r>
+      <w:r>
+        <w:rPr>
+          <w:rStyle w:val="VerbatimChar"/>
+        </w:rPr>
+        <w:t xml:space="preserve">##  7325  3675   935   968   489   370   183    73    56    32     4   248 </w:t>
+      </w:r>
+      <w:r>
+        <w:br/>
+      </w:r>
+      <w:r>
+        <w:rPr>
+          <w:rStyle w:val="VerbatimChar"/>
+        </w:rPr>
+        <w:t xml:space="preserve">## ------------------------------------------------------------ </w:t>
+      </w:r>
+      <w:r>
+        <w:br/>
+      </w:r>
+      <w:r>
+        <w:rPr>
+          <w:rStyle w:val="VerbatimChar"/>
+        </w:rPr>
+        <w:t xml:space="preserve">## complete_data$result: positive</w:t>
+      </w:r>
+      <w:r>
+        <w:br/>
+      </w:r>
+      <w:r>
+        <w:rPr>
+          <w:rStyle w:val="VerbatimChar"/>
+        </w:rPr>
+        <w:t xml:space="preserve">##   0-9 10-19 20-29 30-39 40-49 50-59 60-69 70-79 80-89 90-99  100+  NA's </w:t>
+      </w:r>
+      <w:r>
+        <w:br/>
+      </w:r>
+      <w:r>
+        <w:rPr>
+          <w:rStyle w:val="VerbatimChar"/>
+        </w:rPr>
+        <w:t xml:space="preserve">##   296   278    85    99    22    30    16     4     9    13     1    12</w:t>
+      </w:r>
+    </w:p>
+    <w:p>
+      <w:pPr>
+        <w:pStyle w:val="SourceCode"/>
+      </w:pPr>
+      <w:r>
+        <w:rPr>
+          <w:rStyle w:val="FunctionTok"/>
+        </w:rPr>
+        <w:t xml:space="preserve">ggplot</w:t>
+      </w:r>
+      <w:r>
+        <w:rPr>
+          <w:rStyle w:val="NormalTok"/>
+        </w:rPr>
+        <w:t xml:space="preserve">(complete_data, </w:t>
+      </w:r>
+      <w:r>
+        <w:br/>
+      </w:r>
+      <w:r>
+        <w:rPr>
+          <w:rStyle w:val="NormalTok"/>
+        </w:rPr>
+        <w:t xml:space="preserve">       </w:t>
+      </w:r>
+      <w:r>
+        <w:rPr>
+          <w:rStyle w:val="FunctionTok"/>
+        </w:rPr>
+        <w:t xml:space="preserve">aes</w:t>
+      </w:r>
+      <w:r>
+        <w:rPr>
+          <w:rStyle w:val="NormalTok"/>
+        </w:rPr>
+        <w:t xml:space="preserve">(</w:t>
+      </w:r>
+      <w:r>
+        <w:br/>
+      </w:r>
+      <w:r>
+        <w:rPr>
+          <w:rStyle w:val="NormalTok"/>
+        </w:rPr>
+        <w:t xml:space="preserve">         </w:t>
+      </w:r>
+      <w:r>
+        <w:rPr>
+          <w:rStyle w:val="AttributeTok"/>
+        </w:rPr>
+        <w:t xml:space="preserve">x =</w:t>
+      </w:r>
+      <w:r>
+        <w:rPr>
+          <w:rStyle w:val="NormalTok"/>
+        </w:rPr>
+        <w:t xml:space="preserve"> result,</w:t>
+      </w:r>
+      <w:r>
+        <w:br/>
+      </w:r>
+      <w:r>
+        <w:rPr>
+          <w:rStyle w:val="NormalTok"/>
+        </w:rPr>
+        <w:t xml:space="preserve">         </w:t>
+      </w:r>
+      <w:r>
+        <w:rPr>
+          <w:rStyle w:val="AttributeTok"/>
+        </w:rPr>
+        <w:t xml:space="preserve">y =</w:t>
+      </w:r>
+      <w:r>
+        <w:rPr>
+          <w:rStyle w:val="NormalTok"/>
+        </w:rPr>
+        <w:t xml:space="preserve"> age,</w:t>
+      </w:r>
+      <w:r>
+        <w:br/>
+      </w:r>
+      <w:r>
+        <w:rPr>
+          <w:rStyle w:val="NormalTok"/>
+        </w:rPr>
+        <w:t xml:space="preserve">         </w:t>
+      </w:r>
+      <w:r>
+        <w:rPr>
+          <w:rStyle w:val="AttributeTok"/>
+        </w:rPr>
+        <w:t xml:space="preserve">group =</w:t>
+      </w:r>
+      <w:r>
+        <w:rPr>
+          <w:rStyle w:val="NormalTok"/>
+        </w:rPr>
+        <w:t xml:space="preserve"> gender,</w:t>
+      </w:r>
+      <w:r>
+        <w:br/>
+      </w:r>
+      <w:r>
+        <w:rPr>
+          <w:rStyle w:val="NormalTok"/>
+        </w:rPr>
+        <w:t xml:space="preserve">         </w:t>
+      </w:r>
+      <w:r>
+        <w:rPr>
+          <w:rStyle w:val="AttributeTok"/>
+        </w:rPr>
+        <w:t xml:space="preserve">color =</w:t>
+      </w:r>
+      <w:r>
+        <w:rPr>
+          <w:rStyle w:val="NormalTok"/>
+        </w:rPr>
+        <w:t xml:space="preserve"> gender)</w:t>
+      </w:r>
+      <w:r>
+        <w:br/>
+      </w:r>
+      <w:r>
+        <w:rPr>
+          <w:rStyle w:val="NormalTok"/>
+        </w:rPr>
+        <w:t xml:space="preserve">) </w:t>
+      </w:r>
+      <w:r>
+        <w:rPr>
+          <w:rStyle w:val="SpecialCharTok"/>
+        </w:rPr>
+        <w:t xml:space="preserve">+</w:t>
+      </w:r>
+      <w:r>
+        <w:rPr>
+          <w:rStyle w:val="NormalTok"/>
+        </w:rPr>
+        <w:t xml:space="preserve"> </w:t>
+      </w:r>
+      <w:r>
+        <w:br/>
+      </w:r>
+      <w:r>
+        <w:rPr>
+          <w:rStyle w:val="NormalTok"/>
+        </w:rPr>
+        <w:t xml:space="preserve">  </w:t>
+      </w:r>
+      <w:r>
+        <w:rPr>
+          <w:rStyle w:val="FunctionTok"/>
+        </w:rPr>
+        <w:t xml:space="preserve">geom_point</w:t>
+      </w:r>
+      <w:r>
+        <w:rPr>
+          <w:rStyle w:val="NormalTok"/>
+        </w:rPr>
+        <w:t xml:space="preserve">() </w:t>
+      </w:r>
+      <w:r>
+        <w:rPr>
+          <w:rStyle w:val="SpecialCharTok"/>
+        </w:rPr>
+        <w:t xml:space="preserve">+</w:t>
+      </w:r>
+      <w:r>
+        <w:br/>
+      </w:r>
+      <w:r>
+        <w:rPr>
+          <w:rStyle w:val="NormalTok"/>
+        </w:rPr>
+        <w:t xml:space="preserve">  </w:t>
+      </w:r>
+      <w:r>
+        <w:rPr>
+          <w:rStyle w:val="FunctionTok"/>
+        </w:rPr>
+        <w:t xml:space="preserve">facet_wrap</w:t>
+      </w:r>
+      <w:r>
+        <w:rPr>
+          <w:rStyle w:val="NormalTok"/>
+        </w:rPr>
+        <w:t xml:space="preserve">(</w:t>
+      </w:r>
+      <w:r>
+        <w:rPr>
+          <w:rStyle w:val="FunctionTok"/>
+        </w:rPr>
+        <w:t xml:space="preserve">vars</w:t>
+      </w:r>
+      <w:r>
+        <w:rPr>
+          <w:rStyle w:val="NormalTok"/>
+        </w:rPr>
+        <w:t xml:space="preserve">(gender))</w:t>
+      </w:r>
+    </w:p>
+    <w:p>
+      <w:pPr>
+        <w:pStyle w:val="FirstParagraph"/>
+      </w:pPr>
+      <w:r>
+        <w:drawing>
+          <wp:inline>
+            <wp:extent cx="4620126" cy="3696101"/>
+            <wp:effectExtent b="0" l="0" r="0" t="0"/>
+            <wp:docPr descr="" title="" id="47" name="Picture"/>
+            <a:graphic>
+              <a:graphicData uri="http://schemas.openxmlformats.org/drawingml/2006/picture">
+                <pic:pic>
+                  <pic:nvPicPr>
+                    <pic:cNvPr descr="R_markdown_files/figure-docx/unnamed-chunk-19-1.png" id="48" name="Picture"/>
+                    <pic:cNvPicPr>
+                      <a:picLocks noChangeArrowheads="1" noChangeAspect="1"/>
+                    </pic:cNvPicPr>
+                  </pic:nvPicPr>
+                  <pic:blipFill>
+                    <a:blip r:embed="rId46"/>
+                    <a:stretch>
+                      <a:fillRect/>
+                    </a:stretch>
+                  </pic:blipFill>
+                  <pic:spPr bwMode="auto">
+                    <a:xfrm>
+                      <a:off x="0" y="0"/>
+                      <a:ext cx="4620126" cy="3696101"/>
+                    </a:xfrm>
+                    <a:prstGeom prst="rect">
+                      <a:avLst/>
+                    </a:prstGeom>
+                    <a:noFill/>
+                    <a:ln w="9525">
+                      <a:noFill/>
+                      <a:headEnd/>
+                      <a:tailEnd/>
+                    </a:ln>
+                  </pic:spPr>
+                </pic:pic>
+              </a:graphicData>
+            </a:graphic>
+          </wp:inline>
+        </w:drawing>
+      </w:r>
+    </w:p>
+    <w:p>
+      <w:pPr>
+        <w:pStyle w:val="SourceCode"/>
+      </w:pPr>
+      <w:r>
+        <w:rPr>
+          <w:rStyle w:val="CommentTok"/>
+        </w:rPr>
+        <w:t xml:space="preserve"># ANOVA</w:t>
+      </w:r>
+      <w:r>
+        <w:br/>
+      </w:r>
+      <w:r>
+        <w:rPr>
+          <w:rStyle w:val="NormalTok"/>
+        </w:rPr>
+        <w:t xml:space="preserve">result_age_aov </w:t>
+      </w:r>
+      <w:r>
+        <w:rPr>
+          <w:rStyle w:val="OtherTok"/>
+        </w:rPr>
+        <w:t xml:space="preserve">&lt;-</w:t>
+      </w:r>
+      <w:r>
+        <w:rPr>
+          <w:rStyle w:val="NormalTok"/>
+        </w:rPr>
+        <w:t xml:space="preserve"> </w:t>
+      </w:r>
+      <w:r>
+        <w:rPr>
+          <w:rStyle w:val="FunctionTok"/>
+        </w:rPr>
+        <w:t xml:space="preserve">aov</w:t>
+      </w:r>
+      <w:r>
+        <w:rPr>
+          <w:rStyle w:val="NormalTok"/>
+        </w:rPr>
+        <w:t xml:space="preserve">(age </w:t>
+      </w:r>
+      <w:r>
+        <w:rPr>
+          <w:rStyle w:val="SpecialCharTok"/>
+        </w:rPr>
+        <w:t xml:space="preserve">~</w:t>
+      </w:r>
+      <w:r>
+        <w:rPr>
+          <w:rStyle w:val="NormalTok"/>
+        </w:rPr>
+        <w:t xml:space="preserve"> result, </w:t>
+      </w:r>
+      <w:r>
+        <w:rPr>
+          <w:rStyle w:val="AttributeTok"/>
+        </w:rPr>
+        <w:t xml:space="preserve">data =</w:t>
+      </w:r>
+      <w:r>
+        <w:rPr>
+          <w:rStyle w:val="NormalTok"/>
+        </w:rPr>
+        <w:t xml:space="preserve"> complete_data)</w:t>
+      </w:r>
+      <w:r>
+        <w:br/>
+      </w:r>
+      <w:r>
+        <w:rPr>
+          <w:rStyle w:val="NormalTok"/>
+        </w:rPr>
+        <w:t xml:space="preserve">result_age_aov</w:t>
+      </w:r>
+    </w:p>
+    <w:p>
+      <w:pPr>
+        <w:pStyle w:val="SourceCode"/>
+      </w:pPr>
+      <w:r>
+        <w:rPr>
+          <w:rStyle w:val="VerbatimChar"/>
+        </w:rPr>
+        <w:t xml:space="preserve">## Call:</w:t>
+      </w:r>
+      <w:r>
+        <w:br/>
+      </w:r>
+      <w:r>
+        <w:rPr>
+          <w:rStyle w:val="VerbatimChar"/>
+        </w:rPr>
+        <w:t xml:space="preserve">##    aov(formula = age ~ result, data = complete_data)</w:t>
+      </w:r>
+      <w:r>
+        <w:br/>
+      </w:r>
+      <w:r>
+        <w:rPr>
+          <w:rStyle w:val="VerbatimChar"/>
+        </w:rPr>
+        <w:t xml:space="preserve">## </w:t>
+      </w:r>
+      <w:r>
+        <w:br/>
+      </w:r>
+      <w:r>
+        <w:rPr>
+          <w:rStyle w:val="VerbatimChar"/>
+        </w:rPr>
+        <w:t xml:space="preserve">## Terms:</w:t>
+      </w:r>
+      <w:r>
+        <w:br/>
+      </w:r>
+      <w:r>
+        <w:rPr>
+          <w:rStyle w:val="VerbatimChar"/>
+        </w:rPr>
+        <w:t xml:space="preserve">##                  result Residuals</w:t>
+      </w:r>
+      <w:r>
+        <w:br/>
+      </w:r>
+      <w:r>
+        <w:rPr>
+          <w:rStyle w:val="VerbatimChar"/>
+        </w:rPr>
+        <w:t xml:space="preserve">## Sum of Squares    22781   4189232</w:t>
+      </w:r>
+      <w:r>
+        <w:br/>
+      </w:r>
+      <w:r>
+        <w:rPr>
+          <w:rStyle w:val="VerbatimChar"/>
+        </w:rPr>
+        <w:t xml:space="preserve">## Deg. of Freedom       2     15521</w:t>
+      </w:r>
+      <w:r>
+        <w:br/>
+      </w:r>
+      <w:r>
+        <w:rPr>
+          <w:rStyle w:val="VerbatimChar"/>
+        </w:rPr>
+        <w:t xml:space="preserve">## </w:t>
+      </w:r>
+      <w:r>
+        <w:br/>
+      </w:r>
+      <w:r>
+        <w:rPr>
+          <w:rStyle w:val="VerbatimChar"/>
+        </w:rPr>
+        <w:t xml:space="preserve">## Residual standard error: 16.42886</w:t>
+      </w:r>
+      <w:r>
+        <w:br/>
+      </w:r>
+      <w:r>
+        <w:rPr>
+          <w:rStyle w:val="VerbatimChar"/>
+        </w:rPr>
+        <w:t xml:space="preserve">## Estimated effects may be unbalanced</w:t>
+      </w:r>
+    </w:p>
+    <w:p>
+      <w:pPr>
+        <w:pStyle w:val="SourceCode"/>
+      </w:pPr>
+      <w:r>
+        <w:rPr>
+          <w:rStyle w:val="FunctionTok"/>
+        </w:rPr>
+        <w:t xml:space="preserve">summary</w:t>
+      </w:r>
+      <w:r>
+        <w:rPr>
+          <w:rStyle w:val="NormalTok"/>
+        </w:rPr>
+        <w:t xml:space="preserve">(result_age_aov)</w:t>
+      </w:r>
+    </w:p>
+    <w:p>
+      <w:pPr>
+        <w:pStyle w:val="SourceCode"/>
+      </w:pPr>
+      <w:r>
+        <w:rPr>
+          <w:rStyle w:val="VerbatimChar"/>
+        </w:rPr>
+        <w:t xml:space="preserve">##                Df  Sum Sq Mean Sq F value Pr(&gt;F)    </w:t>
+      </w:r>
+      <w:r>
+        <w:br/>
+      </w:r>
+      <w:r>
+        <w:rPr>
+          <w:rStyle w:val="VerbatimChar"/>
+        </w:rPr>
+        <w:t xml:space="preserve">## result          2   22781   11391    42.2 &lt;2e-16 ***</w:t>
+      </w:r>
+      <w:r>
+        <w:br/>
+      </w:r>
+      <w:r>
+        <w:rPr>
+          <w:rStyle w:val="VerbatimChar"/>
+        </w:rPr>
+        <w:t xml:space="preserve">## Residuals   15521 4189232     270                   </w:t>
+      </w:r>
+      <w:r>
+        <w:br/>
+      </w:r>
+      <w:r>
+        <w:rPr>
+          <w:rStyle w:val="VerbatimChar"/>
+        </w:rPr>
+        <w:t xml:space="preserve">## ---</w:t>
+      </w:r>
+      <w:r>
+        <w:br/>
+      </w:r>
+      <w:r>
+        <w:rPr>
+          <w:rStyle w:val="VerbatimChar"/>
+        </w:rPr>
+        <w:t xml:space="preserve">## Signif. codes:  0 '***' 0.001 '**' 0.01 '*' 0.05 '.' 0.1 ' ' 1</w:t>
+      </w:r>
+    </w:p>
+    <w:p>
+      <w:pPr>
+        <w:pStyle w:val="FirstParagraph"/>
+      </w:pPr>
+      <w:r>
+        <w:t xml:space="preserve">The table below shows the distribution of cycle threshold (Ct) results and test outcomes.</w:t>
+      </w:r>
+      <w:r>
+        <w:t xml:space="preserve"> </w:t>
+      </w:r>
+      <w:r>
+        <w:t xml:space="preserve">As seen earlier, the majority of individuals in this dataset have a Ct value between 40 and 50.</w:t>
+      </w:r>
+      <w:r>
+        <w:t xml:space="preserve"> </w:t>
+      </w:r>
+      <w:r>
+        <w:t xml:space="preserve">Interestingly, this range also has the lowest number of positive test results compared to those with lower Ct values.</w:t>
+      </w:r>
+      <w:r>
+        <w:t xml:space="preserve"> </w:t>
+      </w:r>
+      <w:r>
+        <w:t xml:space="preserve">Additionally, the ANOVA test shows a significant result, suggesting a difference in the distribution of Ct values across different result outcome groups.</w:t>
+      </w:r>
+    </w:p>
+    <w:p>
+      <w:pPr>
+        <w:pStyle w:val="SourceCode"/>
+      </w:pPr>
+      <w:r>
+        <w:rPr>
+          <w:rStyle w:val="NormalTok"/>
+        </w:rPr>
+        <w:t xml:space="preserve">result_ct_table </w:t>
+      </w:r>
+      <w:r>
+        <w:rPr>
+          <w:rStyle w:val="OtherTok"/>
+        </w:rPr>
+        <w:t xml:space="preserve">&lt;-</w:t>
+      </w:r>
+      <w:r>
+        <w:rPr>
+          <w:rStyle w:val="NormalTok"/>
+        </w:rPr>
+        <w:t xml:space="preserve"> complete_data </w:t>
+      </w:r>
+      <w:r>
+        <w:rPr>
+          <w:rStyle w:val="SpecialCharTok"/>
+        </w:rPr>
+        <w:t xml:space="preserve">%&gt;%</w:t>
+      </w:r>
+      <w:r>
+        <w:br/>
+      </w:r>
+      <w:r>
+        <w:rPr>
+          <w:rStyle w:val="NormalTok"/>
+        </w:rPr>
+        <w:t xml:space="preserve">  </w:t>
+      </w:r>
+      <w:r>
+        <w:rPr>
+          <w:rStyle w:val="FunctionTok"/>
+        </w:rPr>
+        <w:t xml:space="preserve">mutate</w:t>
+      </w:r>
+      <w:r>
+        <w:rPr>
+          <w:rStyle w:val="NormalTok"/>
+        </w:rPr>
+        <w:t xml:space="preserve">(</w:t>
+      </w:r>
+      <w:r>
+        <w:rPr>
+          <w:rStyle w:val="AttributeTok"/>
+        </w:rPr>
+        <w:t xml:space="preserve">ct_result_cat =</w:t>
+      </w:r>
+      <w:r>
+        <w:rPr>
+          <w:rStyle w:val="NormalTok"/>
+        </w:rPr>
+        <w:t xml:space="preserve"> </w:t>
+      </w:r>
+      <w:r>
+        <w:rPr>
+          <w:rStyle w:val="FunctionTok"/>
+        </w:rPr>
+        <w:t xml:space="preserve">cut</w:t>
+      </w:r>
+      <w:r>
+        <w:rPr>
+          <w:rStyle w:val="NormalTok"/>
+        </w:rPr>
+        <w:t xml:space="preserve">(ct_result, </w:t>
+      </w:r>
+      <w:r>
+        <w:rPr>
+          <w:rStyle w:val="AttributeTok"/>
+        </w:rPr>
+        <w:t xml:space="preserve">breaks =</w:t>
+      </w:r>
+      <w:r>
+        <w:rPr>
+          <w:rStyle w:val="NormalTok"/>
+        </w:rPr>
+        <w:t xml:space="preserve"> </w:t>
+      </w:r>
+      <w:r>
+        <w:rPr>
+          <w:rStyle w:val="FunctionTok"/>
+        </w:rPr>
+        <w:t xml:space="preserve">c</w:t>
+      </w:r>
+      <w:r>
+        <w:rPr>
+          <w:rStyle w:val="NormalTok"/>
+        </w:rPr>
+        <w:t xml:space="preserve">(</w:t>
+      </w:r>
+      <w:r>
+        <w:rPr>
+          <w:rStyle w:val="DecValTok"/>
+        </w:rPr>
+        <w:t xml:space="preserve">10</w:t>
+      </w:r>
+      <w:r>
+        <w:rPr>
+          <w:rStyle w:val="NormalTok"/>
+        </w:rPr>
+        <w:t xml:space="preserve">, </w:t>
+      </w:r>
+      <w:r>
+        <w:rPr>
+          <w:rStyle w:val="DecValTok"/>
+        </w:rPr>
+        <w:t xml:space="preserve">20</w:t>
+      </w:r>
+      <w:r>
+        <w:rPr>
+          <w:rStyle w:val="NormalTok"/>
+        </w:rPr>
+        <w:t xml:space="preserve">, </w:t>
+      </w:r>
+      <w:r>
+        <w:rPr>
+          <w:rStyle w:val="DecValTok"/>
+        </w:rPr>
+        <w:t xml:space="preserve">30</w:t>
+      </w:r>
+      <w:r>
+        <w:rPr>
+          <w:rStyle w:val="NormalTok"/>
+        </w:rPr>
+        <w:t xml:space="preserve">, </w:t>
+      </w:r>
+      <w:r>
+        <w:rPr>
+          <w:rStyle w:val="DecValTok"/>
+        </w:rPr>
+        <w:t xml:space="preserve">40</w:t>
+      </w:r>
+      <w:r>
+        <w:rPr>
+          <w:rStyle w:val="NormalTok"/>
+        </w:rPr>
+        <w:t xml:space="preserve">, </w:t>
+      </w:r>
+      <w:r>
+        <w:rPr>
+          <w:rStyle w:val="DecValTok"/>
+        </w:rPr>
+        <w:t xml:space="preserve">50</w:t>
+      </w:r>
+      <w:r>
+        <w:rPr>
+          <w:rStyle w:val="NormalTok"/>
+        </w:rPr>
+        <w:t xml:space="preserve">))) </w:t>
+      </w:r>
+      <w:r>
+        <w:rPr>
+          <w:rStyle w:val="SpecialCharTok"/>
+        </w:rPr>
+        <w:t xml:space="preserve">%&gt;%</w:t>
+      </w:r>
+      <w:r>
+        <w:br/>
+      </w:r>
+      <w:r>
+        <w:rPr>
+          <w:rStyle w:val="NormalTok"/>
+        </w:rPr>
+        <w:t xml:space="preserve">  </w:t>
+      </w:r>
+      <w:r>
+        <w:rPr>
+          <w:rStyle w:val="FunctionTok"/>
+        </w:rPr>
+        <w:t xml:space="preserve">count</w:t>
+      </w:r>
+      <w:r>
+        <w:rPr>
+          <w:rStyle w:val="NormalTok"/>
+        </w:rPr>
+        <w:t xml:space="preserve">(result, ct_result_cat) </w:t>
+      </w:r>
+      <w:r>
+        <w:rPr>
+          <w:rStyle w:val="SpecialCharTok"/>
+        </w:rPr>
+        <w:t xml:space="preserve">%&gt;%</w:t>
+      </w:r>
+      <w:r>
+        <w:br/>
+      </w:r>
+      <w:r>
+        <w:rPr>
+          <w:rStyle w:val="NormalTok"/>
+        </w:rPr>
+        <w:t xml:space="preserve">  </w:t>
+      </w:r>
+      <w:r>
+        <w:rPr>
+          <w:rStyle w:val="FunctionTok"/>
+        </w:rPr>
+        <w:t xml:space="preserve">pivot_wider</w:t>
+      </w:r>
+      <w:r>
+        <w:rPr>
+          <w:rStyle w:val="NormalTok"/>
+        </w:rPr>
+        <w:t xml:space="preserve">(</w:t>
+      </w:r>
+      <w:r>
+        <w:rPr>
+          <w:rStyle w:val="AttributeTok"/>
+        </w:rPr>
+        <w:t xml:space="preserve">names_from =</w:t>
+      </w:r>
+      <w:r>
+        <w:rPr>
+          <w:rStyle w:val="NormalTok"/>
+        </w:rPr>
+        <w:t xml:space="preserve"> ct_result_cat, </w:t>
+      </w:r>
+      <w:r>
+        <w:rPr>
+          <w:rStyle w:val="AttributeTok"/>
+        </w:rPr>
+        <w:t xml:space="preserve">values_from =</w:t>
+      </w:r>
+      <w:r>
+        <w:rPr>
+          <w:rStyle w:val="NormalTok"/>
+        </w:rPr>
+        <w:t xml:space="preserve"> n, </w:t>
+      </w:r>
+      <w:r>
+        <w:rPr>
+          <w:rStyle w:val="AttributeTok"/>
+        </w:rPr>
+        <w:t xml:space="preserve">values_fill =</w:t>
+      </w:r>
+      <w:r>
+        <w:rPr>
+          <w:rStyle w:val="NormalTok"/>
+        </w:rPr>
+        <w:t xml:space="preserve"> </w:t>
+      </w:r>
+      <w:r>
+        <w:rPr>
+          <w:rStyle w:val="DecValTok"/>
+        </w:rPr>
+        <w:t xml:space="preserve">0</w:t>
+      </w:r>
+      <w:r>
+        <w:rPr>
+          <w:rStyle w:val="NormalTok"/>
+        </w:rPr>
+        <w:t xml:space="preserve">)</w:t>
+      </w:r>
+      <w:r>
+        <w:br/>
+      </w:r>
+      <w:r>
+        <w:br/>
+      </w:r>
+      <w:r>
+        <w:rPr>
+          <w:rStyle w:val="CommentTok"/>
+        </w:rPr>
+        <w:t xml:space="preserve"># View the table</w:t>
+      </w:r>
+      <w:r>
+        <w:br/>
+      </w:r>
+      <w:r>
+        <w:rPr>
+          <w:rStyle w:val="FunctionTok"/>
+        </w:rPr>
+        <w:t xml:space="preserve">print</w:t>
+      </w:r>
+      <w:r>
+        <w:rPr>
+          <w:rStyle w:val="NormalTok"/>
+        </w:rPr>
+        <w:t xml:space="preserve">(result_ct_table)</w:t>
+      </w:r>
+    </w:p>
+    <w:p>
+      <w:pPr>
+        <w:pStyle w:val="SourceCode"/>
+      </w:pPr>
+      <w:r>
+        <w:rPr>
+          <w:rStyle w:val="VerbatimChar"/>
+        </w:rPr>
+        <w:t xml:space="preserve">## # A tibble: 3 × 6</w:t>
+      </w:r>
+      <w:r>
+        <w:br/>
+      </w:r>
+      <w:r>
+        <w:rPr>
+          <w:rStyle w:val="VerbatimChar"/>
+        </w:rPr>
+        <w:t xml:space="preserve">##   result   `(40,50]`  `NA` `(30,40]` `(10,20]` `(20,30]`</w:t>
+      </w:r>
+      <w:r>
+        <w:br/>
+      </w:r>
+      <w:r>
+        <w:rPr>
+          <w:rStyle w:val="VerbatimChar"/>
+        </w:rPr>
+        <w:t xml:space="preserve">##   &lt;fct&gt;        &lt;int&gt; &lt;int&gt;     &lt;int&gt;     &lt;int&gt;     &lt;int&gt;</w:t>
+      </w:r>
+      <w:r>
+        <w:br/>
+      </w:r>
+      <w:r>
+        <w:rPr>
+          <w:rStyle w:val="VerbatimChar"/>
+        </w:rPr>
+        <w:t xml:space="preserve">## 1 invalid        229    72         0         0         0</w:t>
+      </w:r>
+      <w:r>
+        <w:br/>
+      </w:r>
+      <w:r>
+        <w:rPr>
+          <w:rStyle w:val="VerbatimChar"/>
+        </w:rPr>
+        <w:t xml:space="preserve">## 2 negative     14213   132        13         0         0</w:t>
+      </w:r>
+      <w:r>
+        <w:br/>
+      </w:r>
+      <w:r>
+        <w:rPr>
+          <w:rStyle w:val="VerbatimChar"/>
+        </w:rPr>
+        <w:t xml:space="preserve">## 3 positive        20     5       402        92       346</w:t>
+      </w:r>
+    </w:p>
+    <w:p>
+      <w:pPr>
+        <w:pStyle w:val="SourceCode"/>
+      </w:pPr>
+      <w:r>
+        <w:rPr>
+          <w:rStyle w:val="NormalTok"/>
+        </w:rPr>
+        <w:t xml:space="preserve">ct_result_ct_anova </w:t>
+      </w:r>
+      <w:r>
+        <w:rPr>
+          <w:rStyle w:val="OtherTok"/>
+        </w:rPr>
+        <w:t xml:space="preserve">&lt;-</w:t>
+      </w:r>
+      <w:r>
+        <w:rPr>
+          <w:rStyle w:val="NormalTok"/>
+        </w:rPr>
+        <w:t xml:space="preserve"> </w:t>
+      </w:r>
+      <w:r>
+        <w:rPr>
+          <w:rStyle w:val="FunctionTok"/>
+        </w:rPr>
+        <w:t xml:space="preserve">aov</w:t>
+      </w:r>
+      <w:r>
+        <w:rPr>
+          <w:rStyle w:val="NormalTok"/>
+        </w:rPr>
+        <w:t xml:space="preserve">(complete_data</w:t>
+      </w:r>
+      <w:r>
+        <w:rPr>
+          <w:rStyle w:val="SpecialCharTok"/>
+        </w:rPr>
+        <w:t xml:space="preserve">$</w:t>
+      </w:r>
+      <w:r>
+        <w:rPr>
+          <w:rStyle w:val="NormalTok"/>
+        </w:rPr>
+        <w:t xml:space="preserve">ct_result </w:t>
+      </w:r>
+      <w:r>
+        <w:rPr>
+          <w:rStyle w:val="SpecialCharTok"/>
+        </w:rPr>
+        <w:t xml:space="preserve">~</w:t>
+      </w:r>
+      <w:r>
+        <w:rPr>
+          <w:rStyle w:val="NormalTok"/>
+        </w:rPr>
+        <w:t xml:space="preserve"> complete_data</w:t>
+      </w:r>
+      <w:r>
+        <w:rPr>
+          <w:rStyle w:val="SpecialCharTok"/>
+        </w:rPr>
+        <w:t xml:space="preserve">$</w:t>
+      </w:r>
+      <w:r>
+        <w:rPr>
+          <w:rStyle w:val="NormalTok"/>
+        </w:rPr>
+        <w:t xml:space="preserve">result, </w:t>
+      </w:r>
+      <w:r>
+        <w:rPr>
+          <w:rStyle w:val="AttributeTok"/>
+        </w:rPr>
+        <w:t xml:space="preserve">data =</w:t>
+      </w:r>
+      <w:r>
+        <w:rPr>
+          <w:rStyle w:val="NormalTok"/>
+        </w:rPr>
+        <w:t xml:space="preserve"> complete_data)</w:t>
+      </w:r>
+      <w:r>
+        <w:br/>
+      </w:r>
+      <w:r>
+        <w:rPr>
+          <w:rStyle w:val="FunctionTok"/>
+        </w:rPr>
+        <w:t xml:space="preserve">summary</w:t>
+      </w:r>
+      <w:r>
+        <w:rPr>
+          <w:rStyle w:val="NormalTok"/>
+        </w:rPr>
+        <w:t xml:space="preserve">(ct_result_ct_anova)</w:t>
+      </w:r>
+    </w:p>
+    <w:p>
+      <w:pPr>
+        <w:pStyle w:val="SourceCode"/>
+      </w:pPr>
+      <w:r>
+        <w:rPr>
+          <w:rStyle w:val="VerbatimChar"/>
+        </w:rPr>
+        <w:t xml:space="preserve">##                         Df Sum Sq Mean Sq F value Pr(&gt;F)    </w:t>
+      </w:r>
+      <w:r>
+        <w:br/>
+      </w:r>
+      <w:r>
+        <w:rPr>
+          <w:rStyle w:val="VerbatimChar"/>
+        </w:rPr>
+        <w:t xml:space="preserve">## complete_data$result     2 195741   97870   31905 &lt;2e-16 ***</w:t>
+      </w:r>
+      <w:r>
+        <w:br/>
+      </w:r>
+      <w:r>
+        <w:rPr>
+          <w:rStyle w:val="VerbatimChar"/>
+        </w:rPr>
+        <w:t xml:space="preserve">## Residuals            15312  46970       3                   </w:t>
+      </w:r>
+      <w:r>
+        <w:br/>
+      </w:r>
+      <w:r>
+        <w:rPr>
+          <w:rStyle w:val="VerbatimChar"/>
+        </w:rPr>
+        <w:t xml:space="preserve">## ---</w:t>
+      </w:r>
+      <w:r>
+        <w:br/>
+      </w:r>
+      <w:r>
+        <w:rPr>
+          <w:rStyle w:val="VerbatimChar"/>
+        </w:rPr>
+        <w:t xml:space="preserve">## Signif. codes:  0 '***' 0.001 '**' 0.01 '*' 0.05 '.' 0.1 ' ' 1</w:t>
+      </w:r>
+      <w:r>
+        <w:br/>
+      </w:r>
+      <w:r>
+        <w:rPr>
+          <w:rStyle w:val="VerbatimChar"/>
+        </w:rPr>
+        <w:t xml:space="preserve">## 209 observations deleted due to missingness</w:t>
+      </w:r>
+    </w:p>
+    <w:bookmarkEnd w:id="49"/>
     <w:sectPr/>
   </w:body>
 </w:document>

</xml_diff>